<commit_message>
Grant Proposal Rough Draft
</commit_message>
<xml_diff>
--- a/Grant Proposal.docx
+++ b/Grant Proposal.docx
@@ -102,25 +102,23 @@
           <w:sz w:val="24"/>
           <w:szCs w:val="24"/>
         </w:rPr>
-        <w:t xml:space="preserve">er </w:t>
-      </w:r>
-      <w:proofErr w:type="spellStart"/>
-      <w:r>
-        <w:rPr>
-          <w:rFonts w:ascii="Times New Roman" w:hAnsi="Times New Roman" w:cs="Times New Roman"/>
-          <w:sz w:val="24"/>
-          <w:szCs w:val="24"/>
-        </w:rPr>
-        <w:t>Chiroptera</w:t>
-      </w:r>
-      <w:proofErr w:type="spellEnd"/>
-      <w:r>
-        <w:rPr>
-          <w:rFonts w:ascii="Times New Roman" w:hAnsi="Times New Roman" w:cs="Times New Roman"/>
-          <w:sz w:val="24"/>
-          <w:szCs w:val="24"/>
-        </w:rPr>
-        <w:t xml:space="preserve">) in North America can be predicted based on paleontological and stratigraphic data. </w:t>
+        <w:t>er Chiroptera) in Nort</w:t>
+      </w:r>
+      <w:r>
+        <w:rPr>
+          <w:rFonts w:ascii="Times New Roman" w:hAnsi="Times New Roman" w:cs="Times New Roman"/>
+          <w:sz w:val="24"/>
+          <w:szCs w:val="24"/>
+        </w:rPr>
+        <w:t>h America can be predicted by integrating</w:t>
+      </w:r>
+      <w:r>
+        <w:rPr>
+          <w:rFonts w:ascii="Times New Roman" w:hAnsi="Times New Roman" w:cs="Times New Roman"/>
+          <w:sz w:val="24"/>
+          <w:szCs w:val="24"/>
+        </w:rPr>
+        <w:t xml:space="preserve"> paleontological and stratigraphic data. </w:t>
       </w:r>
       <w:r>
         <w:rPr>
@@ -144,7 +142,41 @@
           <w:sz w:val="24"/>
           <w:szCs w:val="24"/>
         </w:rPr>
-        <w:t xml:space="preserve"> unreliable without fossil evidence.</w:t>
+        <w:t xml:space="preserve"> unreliable without fossil evidence</w:t>
+      </w:r>
+      <w:r>
+        <w:rPr>
+          <w:rFonts w:ascii="Times New Roman" w:hAnsi="Times New Roman" w:cs="Times New Roman"/>
+          <w:sz w:val="24"/>
+          <w:szCs w:val="24"/>
+        </w:rPr>
+        <w:t xml:space="preserve"> (Sears et al. 2005, </w:t>
+      </w:r>
+      <w:proofErr w:type="spellStart"/>
+      <w:r>
+        <w:rPr>
+          <w:rFonts w:ascii="Times New Roman" w:hAnsi="Times New Roman" w:cs="Times New Roman"/>
+          <w:sz w:val="24"/>
+          <w:szCs w:val="24"/>
+        </w:rPr>
+        <w:t>Gunnell</w:t>
+      </w:r>
+      <w:proofErr w:type="spellEnd"/>
+      <w:r>
+        <w:rPr>
+          <w:rFonts w:ascii="Times New Roman" w:hAnsi="Times New Roman" w:cs="Times New Roman"/>
+          <w:sz w:val="24"/>
+          <w:szCs w:val="24"/>
+        </w:rPr>
+        <w:t xml:space="preserve"> and Simmons 2005)</w:t>
+      </w:r>
+      <w:r>
+        <w:rPr>
+          <w:rFonts w:ascii="Times New Roman" w:hAnsi="Times New Roman" w:cs="Times New Roman"/>
+          <w:sz w:val="24"/>
+          <w:szCs w:val="24"/>
+        </w:rPr>
+        <w:t>.</w:t>
       </w:r>
       <w:r>
         <w:rPr>
@@ -194,23 +226,23 @@
           <w:sz w:val="24"/>
           <w:szCs w:val="24"/>
         </w:rPr>
-        <w:t xml:space="preserve"> the presence of transitional fossil forms representing primitive bat lineages can be found, using a multidimensional approach including stratigraphy, existing fossil records, and</w:t>
-      </w:r>
-      <w:r>
-        <w:rPr>
-          <w:rFonts w:ascii="Times New Roman" w:hAnsi="Times New Roman" w:cs="Times New Roman"/>
-          <w:sz w:val="24"/>
-          <w:szCs w:val="24"/>
-        </w:rPr>
-        <w:t xml:space="preserve"> Geographic Information Syste</w:t>
-      </w:r>
-      <w:r>
-        <w:rPr>
-          <w:rFonts w:ascii="Times New Roman" w:hAnsi="Times New Roman" w:cs="Times New Roman"/>
-          <w:sz w:val="24"/>
-          <w:szCs w:val="24"/>
-        </w:rPr>
-        <w:t xml:space="preserve">ms (GIS). </w:t>
+        <w:t xml:space="preserve"> the presence of transitional fossil forms representing primitive bat lineages can be found</w:t>
+      </w:r>
+      <w:r>
+        <w:rPr>
+          <w:rFonts w:ascii="Times New Roman" w:hAnsi="Times New Roman" w:cs="Times New Roman"/>
+          <w:sz w:val="24"/>
+          <w:szCs w:val="24"/>
+        </w:rPr>
+        <w:t xml:space="preserve"> through this multidisciplinary approach. </w:t>
+      </w:r>
+      <w:r>
+        <w:rPr>
+          <w:rFonts w:ascii="Times New Roman" w:hAnsi="Times New Roman" w:cs="Times New Roman"/>
+          <w:sz w:val="24"/>
+          <w:szCs w:val="24"/>
+        </w:rPr>
+        <w:t xml:space="preserve"> </w:t>
       </w:r>
     </w:p>
     <w:p>
@@ -263,33 +295,49 @@
           <w:sz w:val="24"/>
           <w:szCs w:val="24"/>
         </w:rPr>
-        <w:t xml:space="preserve">he origin of </w:t>
-      </w:r>
-      <w:proofErr w:type="spellStart"/>
-      <w:r>
-        <w:rPr>
-          <w:rFonts w:ascii="Times New Roman" w:hAnsi="Times New Roman" w:cs="Times New Roman"/>
-          <w:sz w:val="24"/>
-          <w:szCs w:val="24"/>
-        </w:rPr>
-        <w:t>Ch</w:t>
-      </w:r>
-      <w:r>
-        <w:rPr>
-          <w:rFonts w:ascii="Times New Roman" w:hAnsi="Times New Roman" w:cs="Times New Roman"/>
-          <w:sz w:val="24"/>
-          <w:szCs w:val="24"/>
-        </w:rPr>
-        <w:t>iroptera</w:t>
-      </w:r>
-      <w:proofErr w:type="spellEnd"/>
-      <w:r>
-        <w:rPr>
-          <w:rFonts w:ascii="Times New Roman" w:hAnsi="Times New Roman" w:cs="Times New Roman"/>
-          <w:sz w:val="24"/>
-          <w:szCs w:val="24"/>
-        </w:rPr>
-        <w:t xml:space="preserve"> remains unclear. Morphological and genetic analyses support the conclusion that bats are monophyletic (</w:t>
+        <w:t>he origin of Ch</w:t>
+      </w:r>
+      <w:r>
+        <w:rPr>
+          <w:rFonts w:ascii="Times New Roman" w:hAnsi="Times New Roman" w:cs="Times New Roman"/>
+          <w:sz w:val="24"/>
+          <w:szCs w:val="24"/>
+        </w:rPr>
+        <w:t>iroptera remains unclear</w:t>
+      </w:r>
+      <w:r>
+        <w:rPr>
+          <w:rFonts w:ascii="Times New Roman" w:hAnsi="Times New Roman" w:cs="Times New Roman"/>
+          <w:sz w:val="24"/>
+          <w:szCs w:val="24"/>
+        </w:rPr>
+        <w:t xml:space="preserve"> (</w:t>
+      </w:r>
+      <w:proofErr w:type="spellStart"/>
+      <w:r>
+        <w:rPr>
+          <w:rFonts w:ascii="Times New Roman" w:hAnsi="Times New Roman" w:cs="Times New Roman"/>
+          <w:sz w:val="24"/>
+          <w:szCs w:val="24"/>
+        </w:rPr>
+        <w:t>Thewissen</w:t>
+      </w:r>
+      <w:proofErr w:type="spellEnd"/>
+      <w:r>
+        <w:rPr>
+          <w:rFonts w:ascii="Times New Roman" w:hAnsi="Times New Roman" w:cs="Times New Roman"/>
+          <w:sz w:val="24"/>
+          <w:szCs w:val="24"/>
+        </w:rPr>
+        <w:t xml:space="preserve"> and Babcock 1992, Simmons et al. 2008)</w:t>
+      </w:r>
+      <w:r>
+        <w:rPr>
+          <w:rFonts w:ascii="Times New Roman" w:hAnsi="Times New Roman" w:cs="Times New Roman"/>
+          <w:sz w:val="24"/>
+          <w:szCs w:val="24"/>
+        </w:rPr>
+        <w:t>. Morphological and genetic analyses support the conclusion that bats are monophyletic (</w:t>
       </w:r>
       <w:proofErr w:type="spellStart"/>
       <w:r>
@@ -375,7 +423,15 @@
           <w:sz w:val="24"/>
           <w:szCs w:val="24"/>
         </w:rPr>
-        <w:t>w these derived traits evolved, paleontologists must attempt to fill in gaps in the depauperate bat fossil record (</w:t>
+        <w:t>w these derived traits evolved, paleontologists must attempt to fill in gaps in the depauperate bat fossil r</w:t>
+      </w:r>
+      <w:r>
+        <w:rPr>
+          <w:rFonts w:ascii="Times New Roman" w:hAnsi="Times New Roman" w:cs="Times New Roman"/>
+          <w:sz w:val="24"/>
+          <w:szCs w:val="24"/>
+        </w:rPr>
+        <w:t>ecord (</w:t>
       </w:r>
       <w:proofErr w:type="spellStart"/>
       <w:r>
@@ -393,7 +449,55 @@
           <w:sz w:val="24"/>
           <w:szCs w:val="24"/>
         </w:rPr>
-        <w:t xml:space="preserve"> 2009). Predicting where such fossils might be found, however, is a difficult task. Nevertheless, more sophisticated predictive modelling of sites where fossils are likely to be found should have huge payoffs, both in the study of Chiropteran and all other prehistoric life.</w:t>
+        <w:t xml:space="preserve"> 2009). However, extensive efforts to predict where such fossils may be found has not been carried out</w:t>
+      </w:r>
+      <w:r>
+        <w:rPr>
+          <w:rFonts w:ascii="Times New Roman" w:hAnsi="Times New Roman" w:cs="Times New Roman"/>
+          <w:sz w:val="24"/>
+          <w:szCs w:val="24"/>
+        </w:rPr>
+        <w:t>. M</w:t>
+      </w:r>
+      <w:r>
+        <w:rPr>
+          <w:rFonts w:ascii="Times New Roman" w:hAnsi="Times New Roman" w:cs="Times New Roman"/>
+          <w:sz w:val="24"/>
+          <w:szCs w:val="24"/>
+        </w:rPr>
+        <w:t>ore sophisticated predictive modelling of sites where fossils are likely to be found should have huge payoffs in the study of Chiroptera and other extinct taxa.</w:t>
+      </w:r>
+      <w:r>
+        <w:rPr>
+          <w:rFonts w:ascii="Times New Roman" w:hAnsi="Times New Roman" w:cs="Times New Roman"/>
+          <w:sz w:val="24"/>
+          <w:szCs w:val="24"/>
+        </w:rPr>
+        <w:t xml:space="preserve"> </w:t>
+      </w:r>
+      <w:r>
+        <w:rPr>
+          <w:rFonts w:ascii="Times New Roman" w:hAnsi="Times New Roman" w:cs="Times New Roman"/>
+          <w:sz w:val="24"/>
+          <w:szCs w:val="24"/>
+        </w:rPr>
+        <w:t xml:space="preserve">This study offers significant benefits even if no fossils are ever found, because a refined approach to fossil hunting using stratigraphic paleobiology and geography is necessary to answer numerous other unsolved questions in the study </w:t>
+      </w:r>
+      <w:r>
+        <w:rPr>
+          <w:rFonts w:ascii="Times New Roman" w:hAnsi="Times New Roman" w:cs="Times New Roman"/>
+          <w:sz w:val="24"/>
+          <w:szCs w:val="24"/>
+        </w:rPr>
+        <w:t>of extinct life. In particular, this study furthers exploration into uncommon terrestrial vertebrates, an underrepresented fauna in the current fossil record.</w:t>
+      </w:r>
+      <w:r>
+        <w:rPr>
+          <w:rFonts w:ascii="Times New Roman" w:hAnsi="Times New Roman" w:cs="Times New Roman"/>
+          <w:sz w:val="24"/>
+          <w:szCs w:val="24"/>
+        </w:rPr>
+        <w:t xml:space="preserve"> </w:t>
       </w:r>
     </w:p>
     <w:p>
@@ -405,12 +509,20 @@
           <w:szCs w:val="24"/>
         </w:rPr>
       </w:pPr>
+      <w:r>
+        <w:rPr>
+          <w:rFonts w:ascii="Times New Roman" w:hAnsi="Times New Roman" w:cs="Times New Roman"/>
+          <w:b/>
+          <w:sz w:val="24"/>
+          <w:szCs w:val="24"/>
+        </w:rPr>
+        <w:t>Research Plan.</w:t>
+      </w:r>
     </w:p>
     <w:p>
       <w:pPr>
         <w:rPr>
           <w:rFonts w:ascii="Times New Roman" w:hAnsi="Times New Roman" w:cs="Times New Roman"/>
-          <w:b/>
           <w:sz w:val="24"/>
           <w:szCs w:val="24"/>
         </w:rPr>
@@ -418,11 +530,251 @@
       <w:r>
         <w:rPr>
           <w:rFonts w:ascii="Times New Roman" w:hAnsi="Times New Roman" w:cs="Times New Roman"/>
-          <w:b/>
-          <w:sz w:val="24"/>
-          <w:szCs w:val="24"/>
-        </w:rPr>
-        <w:t>Research Plan.</w:t>
+          <w:sz w:val="24"/>
+          <w:szCs w:val="24"/>
+        </w:rPr>
+        <w:t>I will use the distribution</w:t>
+      </w:r>
+      <w:r>
+        <w:rPr>
+          <w:rFonts w:ascii="Times New Roman" w:hAnsi="Times New Roman" w:cs="Times New Roman"/>
+          <w:sz w:val="24"/>
+          <w:szCs w:val="24"/>
+        </w:rPr>
+        <w:t xml:space="preserve"> of known</w:t>
+      </w:r>
+      <w:r>
+        <w:rPr>
+          <w:rFonts w:ascii="Times New Roman" w:hAnsi="Times New Roman" w:cs="Times New Roman"/>
+          <w:sz w:val="24"/>
+          <w:szCs w:val="24"/>
+        </w:rPr>
+        <w:t xml:space="preserve"> bat</w:t>
+      </w:r>
+      <w:r>
+        <w:rPr>
+          <w:rFonts w:ascii="Times New Roman" w:hAnsi="Times New Roman" w:cs="Times New Roman"/>
+          <w:sz w:val="24"/>
+          <w:szCs w:val="24"/>
+        </w:rPr>
+        <w:t xml:space="preserve"> fossil occurrences in the Paleontology Database</w:t>
+      </w:r>
+      <w:r>
+        <w:rPr>
+          <w:rFonts w:ascii="Times New Roman" w:hAnsi="Times New Roman" w:cs="Times New Roman"/>
+          <w:sz w:val="24"/>
+          <w:szCs w:val="24"/>
+        </w:rPr>
+        <w:t xml:space="preserve"> to determine where temporal gaps in the Chirop</w:t>
+      </w:r>
+      <w:r>
+        <w:rPr>
+          <w:rFonts w:ascii="Times New Roman" w:hAnsi="Times New Roman" w:cs="Times New Roman"/>
+          <w:sz w:val="24"/>
+          <w:szCs w:val="24"/>
+        </w:rPr>
+        <w:t>tera fossil record are present</w:t>
+      </w:r>
+      <w:r>
+        <w:rPr>
+          <w:rFonts w:ascii="Times New Roman" w:hAnsi="Times New Roman" w:cs="Times New Roman"/>
+          <w:sz w:val="24"/>
+          <w:szCs w:val="24"/>
+        </w:rPr>
+        <w:t>.</w:t>
+      </w:r>
+      <w:r>
+        <w:rPr>
+          <w:rFonts w:ascii="Times New Roman" w:hAnsi="Times New Roman" w:cs="Times New Roman"/>
+          <w:sz w:val="24"/>
+          <w:szCs w:val="24"/>
+        </w:rPr>
+        <w:t xml:space="preserve"> For example, </w:t>
+      </w:r>
+      <w:r>
+        <w:rPr>
+          <w:rFonts w:ascii="Times New Roman" w:hAnsi="Times New Roman" w:cs="Times New Roman"/>
+          <w:sz w:val="24"/>
+          <w:szCs w:val="24"/>
+        </w:rPr>
+        <w:t xml:space="preserve">because </w:t>
+      </w:r>
+      <w:r>
+        <w:rPr>
+          <w:rFonts w:ascii="Times New Roman" w:hAnsi="Times New Roman" w:cs="Times New Roman"/>
+          <w:sz w:val="24"/>
+          <w:szCs w:val="24"/>
+        </w:rPr>
+        <w:t>superficially modern-looking bats are found in late Paleocene and Eocene deposits, transitional forms might be found in early Pale</w:t>
+      </w:r>
+      <w:r>
+        <w:rPr>
+          <w:rFonts w:ascii="Times New Roman" w:hAnsi="Times New Roman" w:cs="Times New Roman"/>
+          <w:sz w:val="24"/>
+          <w:szCs w:val="24"/>
+        </w:rPr>
+        <w:t>ocene or late Cretaceous strata.</w:t>
+      </w:r>
+      <w:r>
+        <w:rPr>
+          <w:rFonts w:ascii="Times New Roman" w:hAnsi="Times New Roman" w:cs="Times New Roman"/>
+          <w:sz w:val="24"/>
+          <w:szCs w:val="24"/>
+        </w:rPr>
+        <w:t xml:space="preserve"> Stratigraphically relevant data from the Paleontology Database, as well as the MacroStrat Database, will be used to determine where deposits of the appropriate age are exposed</w:t>
+      </w:r>
+      <w:r>
+        <w:rPr>
+          <w:rFonts w:ascii="Times New Roman" w:hAnsi="Times New Roman" w:cs="Times New Roman"/>
+          <w:sz w:val="24"/>
+          <w:szCs w:val="24"/>
+        </w:rPr>
+        <w:t xml:space="preserve">, and where the depositional environment </w:t>
+      </w:r>
+      <w:r>
+        <w:rPr>
+          <w:rFonts w:ascii="Times New Roman" w:hAnsi="Times New Roman" w:cs="Times New Roman"/>
+          <w:sz w:val="24"/>
+          <w:szCs w:val="24"/>
+        </w:rPr>
+        <w:lastRenderedPageBreak/>
+        <w:t>would be suitable for bat preservation</w:t>
+      </w:r>
+      <w:r>
+        <w:rPr>
+          <w:rFonts w:ascii="Times New Roman" w:hAnsi="Times New Roman" w:cs="Times New Roman"/>
+          <w:sz w:val="24"/>
+          <w:szCs w:val="24"/>
+        </w:rPr>
+        <w:t>.</w:t>
+      </w:r>
+      <w:r>
+        <w:rPr>
+          <w:rFonts w:ascii="Times New Roman" w:hAnsi="Times New Roman" w:cs="Times New Roman"/>
+          <w:sz w:val="24"/>
+          <w:szCs w:val="24"/>
+        </w:rPr>
+        <w:t xml:space="preserve"> </w:t>
+      </w:r>
+      <w:r>
+        <w:rPr>
+          <w:rFonts w:ascii="Times New Roman" w:hAnsi="Times New Roman" w:cs="Times New Roman"/>
+          <w:sz w:val="24"/>
+          <w:szCs w:val="24"/>
+        </w:rPr>
+        <w:t xml:space="preserve"> After that, I will use GIS</w:t>
+      </w:r>
+      <w:r>
+        <w:rPr>
+          <w:rFonts w:ascii="Times New Roman" w:hAnsi="Times New Roman" w:cs="Times New Roman"/>
+          <w:sz w:val="24"/>
+          <w:szCs w:val="24"/>
+        </w:rPr>
+        <w:t xml:space="preserve"> data</w:t>
+      </w:r>
+      <w:r>
+        <w:rPr>
+          <w:rFonts w:ascii="Times New Roman" w:hAnsi="Times New Roman" w:cs="Times New Roman"/>
+          <w:sz w:val="24"/>
+          <w:szCs w:val="24"/>
+        </w:rPr>
+        <w:t xml:space="preserve"> of those sites</w:t>
+      </w:r>
+      <w:r>
+        <w:rPr>
+          <w:rFonts w:ascii="Times New Roman" w:hAnsi="Times New Roman" w:cs="Times New Roman"/>
+          <w:sz w:val="24"/>
+          <w:szCs w:val="24"/>
+        </w:rPr>
+        <w:t xml:space="preserve"> to </w:t>
+      </w:r>
+      <w:r>
+        <w:rPr>
+          <w:rFonts w:ascii="Times New Roman" w:hAnsi="Times New Roman" w:cs="Times New Roman"/>
+          <w:sz w:val="24"/>
+          <w:szCs w:val="24"/>
+        </w:rPr>
+        <w:t>produce a suitability matrix determining</w:t>
+      </w:r>
+      <w:r>
+        <w:rPr>
+          <w:rFonts w:ascii="Times New Roman" w:hAnsi="Times New Roman" w:cs="Times New Roman"/>
+          <w:sz w:val="24"/>
+          <w:szCs w:val="24"/>
+        </w:rPr>
+        <w:t xml:space="preserve"> where</w:t>
+      </w:r>
+      <w:r>
+        <w:rPr>
+          <w:rFonts w:ascii="Times New Roman" w:hAnsi="Times New Roman" w:cs="Times New Roman"/>
+          <w:sz w:val="24"/>
+          <w:szCs w:val="24"/>
+        </w:rPr>
+        <w:t xml:space="preserve"> within promising deposits fossils are li</w:t>
+      </w:r>
+      <w:r>
+        <w:rPr>
+          <w:rFonts w:ascii="Times New Roman" w:hAnsi="Times New Roman" w:cs="Times New Roman"/>
+          <w:sz w:val="24"/>
+          <w:szCs w:val="24"/>
+        </w:rPr>
+        <w:t>kely to be found, based on metrics such as terrain accessibility, vegetation coverage, and elevation. Fieldwork will be c</w:t>
+      </w:r>
+      <w:r>
+        <w:rPr>
+          <w:rFonts w:ascii="Times New Roman" w:hAnsi="Times New Roman" w:cs="Times New Roman"/>
+          <w:sz w:val="24"/>
+          <w:szCs w:val="24"/>
+        </w:rPr>
+        <w:t>onducted in the summer of 201</w:t>
+      </w:r>
+      <w:r>
+        <w:rPr>
+          <w:rFonts w:ascii="Times New Roman" w:hAnsi="Times New Roman" w:cs="Times New Roman"/>
+          <w:sz w:val="24"/>
+          <w:szCs w:val="24"/>
+        </w:rPr>
+        <w:t>7. Teams of undergraduate volunteers and I</w:t>
+      </w:r>
+      <w:r>
+        <w:rPr>
+          <w:rFonts w:ascii="Times New Roman" w:hAnsi="Times New Roman" w:cs="Times New Roman"/>
+          <w:sz w:val="24"/>
+          <w:szCs w:val="24"/>
+        </w:rPr>
+        <w:t xml:space="preserve"> will travel to each</w:t>
+      </w:r>
+      <w:r>
+        <w:rPr>
+          <w:rFonts w:ascii="Times New Roman" w:hAnsi="Times New Roman" w:cs="Times New Roman"/>
+          <w:sz w:val="24"/>
+          <w:szCs w:val="24"/>
+        </w:rPr>
+        <w:t xml:space="preserve"> site for which transitional fossils are predicted by the above ana</w:t>
+      </w:r>
+      <w:r>
+        <w:rPr>
+          <w:rFonts w:ascii="Times New Roman" w:hAnsi="Times New Roman" w:cs="Times New Roman"/>
+          <w:sz w:val="24"/>
+          <w:szCs w:val="24"/>
+        </w:rPr>
+        <w:t>lyses and establish search images and prospect for fossils, if possible.</w:t>
+      </w:r>
+      <w:r>
+        <w:rPr>
+          <w:rFonts w:ascii="Times New Roman" w:hAnsi="Times New Roman" w:cs="Times New Roman"/>
+          <w:sz w:val="24"/>
+          <w:szCs w:val="24"/>
+        </w:rPr>
+        <w:t xml:space="preserve"> Special emphasis will be placed on deposits and geographic areas that have already produced fossil bats. </w:t>
+      </w:r>
+      <w:r>
+        <w:rPr>
+          <w:rFonts w:ascii="Times New Roman" w:hAnsi="Times New Roman" w:cs="Times New Roman"/>
+          <w:sz w:val="24"/>
+          <w:szCs w:val="24"/>
+        </w:rPr>
+        <w:t xml:space="preserve"> </w:t>
       </w:r>
     </w:p>
     <w:p>
@@ -433,163 +785,6 @@
           <w:szCs w:val="24"/>
         </w:rPr>
       </w:pPr>
-      <w:r>
-        <w:rPr>
-          <w:rFonts w:ascii="Times New Roman" w:hAnsi="Times New Roman" w:cs="Times New Roman"/>
-          <w:sz w:val="24"/>
-          <w:szCs w:val="24"/>
-        </w:rPr>
-        <w:t>I will use the distribution</w:t>
-      </w:r>
-      <w:r>
-        <w:rPr>
-          <w:rFonts w:ascii="Times New Roman" w:hAnsi="Times New Roman" w:cs="Times New Roman"/>
-          <w:sz w:val="24"/>
-          <w:szCs w:val="24"/>
-        </w:rPr>
-        <w:t xml:space="preserve"> of known</w:t>
-      </w:r>
-      <w:r>
-        <w:rPr>
-          <w:rFonts w:ascii="Times New Roman" w:hAnsi="Times New Roman" w:cs="Times New Roman"/>
-          <w:sz w:val="24"/>
-          <w:szCs w:val="24"/>
-        </w:rPr>
-        <w:t xml:space="preserve"> bat</w:t>
-      </w:r>
-      <w:r>
-        <w:rPr>
-          <w:rFonts w:ascii="Times New Roman" w:hAnsi="Times New Roman" w:cs="Times New Roman"/>
-          <w:sz w:val="24"/>
-          <w:szCs w:val="24"/>
-        </w:rPr>
-        <w:t xml:space="preserve"> fossil occurrences in the Paleontology Database</w:t>
-      </w:r>
-      <w:r>
-        <w:rPr>
-          <w:rFonts w:ascii="Times New Roman" w:hAnsi="Times New Roman" w:cs="Times New Roman"/>
-          <w:sz w:val="24"/>
-          <w:szCs w:val="24"/>
-        </w:rPr>
-        <w:t xml:space="preserve"> to determine where temporal gaps in the </w:t>
-      </w:r>
-      <w:proofErr w:type="spellStart"/>
-      <w:r>
-        <w:rPr>
-          <w:rFonts w:ascii="Times New Roman" w:hAnsi="Times New Roman" w:cs="Times New Roman"/>
-          <w:sz w:val="24"/>
-          <w:szCs w:val="24"/>
-        </w:rPr>
-        <w:t>Chirop</w:t>
-      </w:r>
-      <w:r>
-        <w:rPr>
-          <w:rFonts w:ascii="Times New Roman" w:hAnsi="Times New Roman" w:cs="Times New Roman"/>
-          <w:sz w:val="24"/>
-          <w:szCs w:val="24"/>
-        </w:rPr>
-        <w:t>tera</w:t>
-      </w:r>
-      <w:proofErr w:type="spellEnd"/>
-      <w:r>
-        <w:rPr>
-          <w:rFonts w:ascii="Times New Roman" w:hAnsi="Times New Roman" w:cs="Times New Roman"/>
-          <w:sz w:val="24"/>
-          <w:szCs w:val="24"/>
-        </w:rPr>
-        <w:t xml:space="preserve"> fossil record are present. For example, since superficially modern-looking bats are found in late Paleocene and Eocene deposits, transitional forms might be found in early Paleocene or late Cretaceous strata. Stratigraphically relevant data from the Paleontology Database, as well as the </w:t>
-      </w:r>
-      <w:proofErr w:type="spellStart"/>
-      <w:r>
-        <w:rPr>
-          <w:rFonts w:ascii="Times New Roman" w:hAnsi="Times New Roman" w:cs="Times New Roman"/>
-          <w:sz w:val="24"/>
-          <w:szCs w:val="24"/>
-        </w:rPr>
-        <w:t>MacroStrat</w:t>
-      </w:r>
-      <w:proofErr w:type="spellEnd"/>
-      <w:r>
-        <w:rPr>
-          <w:rFonts w:ascii="Times New Roman" w:hAnsi="Times New Roman" w:cs="Times New Roman"/>
-          <w:sz w:val="24"/>
-          <w:szCs w:val="24"/>
-        </w:rPr>
-        <w:t xml:space="preserve"> Database, will be used to determine where deposits of the appropriate age are exposed. After that, I will use GIS</w:t>
-      </w:r>
-      <w:r>
-        <w:rPr>
-          <w:rFonts w:ascii="Times New Roman" w:hAnsi="Times New Roman" w:cs="Times New Roman"/>
-          <w:sz w:val="24"/>
-          <w:szCs w:val="24"/>
-        </w:rPr>
-        <w:t xml:space="preserve"> data</w:t>
-      </w:r>
-      <w:r>
-        <w:rPr>
-          <w:rFonts w:ascii="Times New Roman" w:hAnsi="Times New Roman" w:cs="Times New Roman"/>
-          <w:sz w:val="24"/>
-          <w:szCs w:val="24"/>
-        </w:rPr>
-        <w:t xml:space="preserve"> of those sites</w:t>
-      </w:r>
-      <w:r>
-        <w:rPr>
-          <w:rFonts w:ascii="Times New Roman" w:hAnsi="Times New Roman" w:cs="Times New Roman"/>
-          <w:sz w:val="24"/>
-          <w:szCs w:val="24"/>
-        </w:rPr>
-        <w:t xml:space="preserve"> to </w:t>
-      </w:r>
-      <w:r>
-        <w:rPr>
-          <w:rFonts w:ascii="Times New Roman" w:hAnsi="Times New Roman" w:cs="Times New Roman"/>
-          <w:sz w:val="24"/>
-          <w:szCs w:val="24"/>
-        </w:rPr>
-        <w:t>produce a suitability matrix determining</w:t>
-      </w:r>
-      <w:r>
-        <w:rPr>
-          <w:rFonts w:ascii="Times New Roman" w:hAnsi="Times New Roman" w:cs="Times New Roman"/>
-          <w:sz w:val="24"/>
-          <w:szCs w:val="24"/>
-        </w:rPr>
-        <w:t xml:space="preserve"> where</w:t>
-      </w:r>
-      <w:r>
-        <w:rPr>
-          <w:rFonts w:ascii="Times New Roman" w:hAnsi="Times New Roman" w:cs="Times New Roman"/>
-          <w:sz w:val="24"/>
-          <w:szCs w:val="24"/>
-        </w:rPr>
-        <w:t xml:space="preserve"> within promising deposits fossils are li</w:t>
-      </w:r>
-      <w:r>
-        <w:rPr>
-          <w:rFonts w:ascii="Times New Roman" w:hAnsi="Times New Roman" w:cs="Times New Roman"/>
-          <w:sz w:val="24"/>
-          <w:szCs w:val="24"/>
-        </w:rPr>
-        <w:t xml:space="preserve">kely to be found, based on metrics such as terrain accessibility, vegetation coverage, and elevation. </w:t>
-      </w:r>
-      <w:r>
-        <w:rPr>
-          <w:rFonts w:ascii="Times New Roman" w:hAnsi="Times New Roman" w:cs="Times New Roman"/>
-          <w:sz w:val="24"/>
-          <w:szCs w:val="24"/>
-        </w:rPr>
-        <w:lastRenderedPageBreak/>
-        <w:t>Fieldwork will be c</w:t>
-      </w:r>
-      <w:r>
-        <w:rPr>
-          <w:rFonts w:ascii="Times New Roman" w:hAnsi="Times New Roman" w:cs="Times New Roman"/>
-          <w:sz w:val="24"/>
-          <w:szCs w:val="24"/>
-        </w:rPr>
-        <w:t xml:space="preserve">onducted in the summer of 2017. I will travel to at least one site for which transitional fossils are predicted by the above analyses, and prospect for fossils. </w:t>
-      </w:r>
       <w:bookmarkStart w:id="0" w:name="_GoBack"/>
       <w:bookmarkEnd w:id="0"/>
     </w:p>
@@ -663,25 +858,7 @@
           <w:sz w:val="24"/>
           <w:szCs w:val="24"/>
         </w:rPr>
-        <w:t xml:space="preserve">, P.D., 1987. Early Eocene bats (Mammalia, </w:t>
-      </w:r>
-      <w:proofErr w:type="spellStart"/>
-      <w:r>
-        <w:rPr>
-          <w:rFonts w:ascii="Times New Roman" w:hAnsi="Times New Roman" w:cs="Times New Roman"/>
-          <w:sz w:val="24"/>
-          <w:szCs w:val="24"/>
-        </w:rPr>
-        <w:t>Chiroptera</w:t>
-      </w:r>
-      <w:proofErr w:type="spellEnd"/>
-      <w:r>
-        <w:rPr>
-          <w:rFonts w:ascii="Times New Roman" w:hAnsi="Times New Roman" w:cs="Times New Roman"/>
-          <w:sz w:val="24"/>
-          <w:szCs w:val="24"/>
-        </w:rPr>
-        <w:t xml:space="preserve">) and other vertebrates in freshwater limestones of the </w:t>
+        <w:t xml:space="preserve">, P.D., 1987. Early Eocene bats (Mammalia, Chiroptera) and other vertebrates in freshwater limestones of the </w:t>
       </w:r>
       <w:proofErr w:type="spellStart"/>
       <w:r>
@@ -979,43 +1156,79 @@
           <w:sz w:val="24"/>
           <w:szCs w:val="24"/>
         </w:rPr>
-        <w:t xml:space="preserve">Simmons, N.B., Seymour, K.L., </w:t>
-      </w:r>
-      <w:proofErr w:type="spellStart"/>
-      <w:r>
-        <w:rPr>
-          <w:rFonts w:ascii="Times New Roman" w:hAnsi="Times New Roman" w:cs="Times New Roman"/>
-          <w:sz w:val="24"/>
-          <w:szCs w:val="24"/>
-        </w:rPr>
-        <w:t>Habersetzer</w:t>
-      </w:r>
-      <w:proofErr w:type="spellEnd"/>
-      <w:r>
-        <w:rPr>
-          <w:rFonts w:ascii="Times New Roman" w:hAnsi="Times New Roman" w:cs="Times New Roman"/>
-          <w:sz w:val="24"/>
-          <w:szCs w:val="24"/>
-        </w:rPr>
-        <w:t xml:space="preserve">, J., and </w:t>
-      </w:r>
-      <w:proofErr w:type="spellStart"/>
-      <w:r>
-        <w:rPr>
-          <w:rFonts w:ascii="Times New Roman" w:hAnsi="Times New Roman" w:cs="Times New Roman"/>
-          <w:sz w:val="24"/>
-          <w:szCs w:val="24"/>
-        </w:rPr>
-        <w:t>Gunnell</w:t>
-      </w:r>
-      <w:proofErr w:type="spellEnd"/>
-      <w:r>
-        <w:rPr>
-          <w:rFonts w:ascii="Times New Roman" w:hAnsi="Times New Roman" w:cs="Times New Roman"/>
-          <w:sz w:val="24"/>
-          <w:szCs w:val="24"/>
-        </w:rPr>
-        <w:t xml:space="preserve">, G.F., 2008. Primitive Early Eocene bat from Wyoming and the evolution of flight and echolocation: Nature, v.451, p. 818-821. </w:t>
+        <w:t xml:space="preserve">Sears, K.E., </w:t>
+      </w:r>
+      <w:proofErr w:type="spellStart"/>
+      <w:r>
+        <w:rPr>
+          <w:rFonts w:ascii="Times New Roman" w:hAnsi="Times New Roman" w:cs="Times New Roman"/>
+          <w:sz w:val="24"/>
+          <w:szCs w:val="24"/>
+        </w:rPr>
+        <w:t>Behringer</w:t>
+      </w:r>
+      <w:proofErr w:type="spellEnd"/>
+      <w:r>
+        <w:rPr>
+          <w:rFonts w:ascii="Times New Roman" w:hAnsi="Times New Roman" w:cs="Times New Roman"/>
+          <w:sz w:val="24"/>
+          <w:szCs w:val="24"/>
+        </w:rPr>
+        <w:t xml:space="preserve">, R.R., </w:t>
+      </w:r>
+      <w:proofErr w:type="spellStart"/>
+      <w:r>
+        <w:rPr>
+          <w:rFonts w:ascii="Times New Roman" w:hAnsi="Times New Roman" w:cs="Times New Roman"/>
+          <w:sz w:val="24"/>
+          <w:szCs w:val="24"/>
+        </w:rPr>
+        <w:t>Rasweiler</w:t>
+      </w:r>
+      <w:proofErr w:type="spellEnd"/>
+      <w:r>
+        <w:rPr>
+          <w:rFonts w:ascii="Times New Roman" w:hAnsi="Times New Roman" w:cs="Times New Roman"/>
+          <w:sz w:val="24"/>
+          <w:szCs w:val="24"/>
+        </w:rPr>
+        <w:t xml:space="preserve"> IV, J.J.</w:t>
+      </w:r>
+      <w:proofErr w:type="gramStart"/>
+      <w:r>
+        <w:rPr>
+          <w:rFonts w:ascii="Times New Roman" w:hAnsi="Times New Roman" w:cs="Times New Roman"/>
+          <w:sz w:val="24"/>
+          <w:szCs w:val="24"/>
+        </w:rPr>
+        <w:t>,  and</w:t>
+      </w:r>
+      <w:proofErr w:type="gramEnd"/>
+      <w:r>
+        <w:rPr>
+          <w:rFonts w:ascii="Times New Roman" w:hAnsi="Times New Roman" w:cs="Times New Roman"/>
+          <w:sz w:val="24"/>
+          <w:szCs w:val="24"/>
+        </w:rPr>
+        <w:t xml:space="preserve"> </w:t>
+      </w:r>
+      <w:proofErr w:type="spellStart"/>
+      <w:r>
+        <w:rPr>
+          <w:rFonts w:ascii="Times New Roman" w:hAnsi="Times New Roman" w:cs="Times New Roman"/>
+          <w:sz w:val="24"/>
+          <w:szCs w:val="24"/>
+        </w:rPr>
+        <w:t>Niswander</w:t>
+      </w:r>
+      <w:proofErr w:type="spellEnd"/>
+      <w:r>
+        <w:rPr>
+          <w:rFonts w:ascii="Times New Roman" w:hAnsi="Times New Roman" w:cs="Times New Roman"/>
+          <w:sz w:val="24"/>
+          <w:szCs w:val="24"/>
+        </w:rPr>
+        <w:t>, L.A., 2005. Development of bat flight: Morphologic and molecular evolution of bat wing digits: PNAS, v.103, n.17, p. 6581-6586.</w:t>
       </w:r>
     </w:p>
     <w:p>
@@ -1026,23 +1239,49 @@
           <w:szCs w:val="24"/>
         </w:rPr>
       </w:pPr>
-      <w:proofErr w:type="spellStart"/>
-      <w:r>
-        <w:rPr>
-          <w:rFonts w:ascii="Times New Roman" w:hAnsi="Times New Roman" w:cs="Times New Roman"/>
-          <w:sz w:val="24"/>
-          <w:szCs w:val="24"/>
-        </w:rPr>
-        <w:t>Teeling</w:t>
-      </w:r>
-      <w:proofErr w:type="spellEnd"/>
-      <w:r>
-        <w:rPr>
-          <w:rFonts w:ascii="Times New Roman" w:hAnsi="Times New Roman" w:cs="Times New Roman"/>
-          <w:sz w:val="24"/>
-          <w:szCs w:val="24"/>
-        </w:rPr>
-        <w:t>, E.C., Springer, M.S., Madsen, O., Bates, P., O’Brien, S.J., and Murphy, W.J., 2005. A Molecular Phylogeny for Bats Illuminates Biogeography and the Fossil Record: Science, v.307, p.580-583.</w:t>
+      <w:r>
+        <w:rPr>
+          <w:rFonts w:ascii="Times New Roman" w:hAnsi="Times New Roman" w:cs="Times New Roman"/>
+          <w:sz w:val="24"/>
+          <w:szCs w:val="24"/>
+        </w:rPr>
+        <w:t xml:space="preserve">Simmons, N.B., Seymour, K.L., </w:t>
+      </w:r>
+      <w:proofErr w:type="spellStart"/>
+      <w:r>
+        <w:rPr>
+          <w:rFonts w:ascii="Times New Roman" w:hAnsi="Times New Roman" w:cs="Times New Roman"/>
+          <w:sz w:val="24"/>
+          <w:szCs w:val="24"/>
+        </w:rPr>
+        <w:t>Habersetzer</w:t>
+      </w:r>
+      <w:proofErr w:type="spellEnd"/>
+      <w:r>
+        <w:rPr>
+          <w:rFonts w:ascii="Times New Roman" w:hAnsi="Times New Roman" w:cs="Times New Roman"/>
+          <w:sz w:val="24"/>
+          <w:szCs w:val="24"/>
+        </w:rPr>
+        <w:t xml:space="preserve">, J., and </w:t>
+      </w:r>
+      <w:proofErr w:type="spellStart"/>
+      <w:r>
+        <w:rPr>
+          <w:rFonts w:ascii="Times New Roman" w:hAnsi="Times New Roman" w:cs="Times New Roman"/>
+          <w:sz w:val="24"/>
+          <w:szCs w:val="24"/>
+        </w:rPr>
+        <w:t>Gunnell</w:t>
+      </w:r>
+      <w:proofErr w:type="spellEnd"/>
+      <w:r>
+        <w:rPr>
+          <w:rFonts w:ascii="Times New Roman" w:hAnsi="Times New Roman" w:cs="Times New Roman"/>
+          <w:sz w:val="24"/>
+          <w:szCs w:val="24"/>
+        </w:rPr>
+        <w:t xml:space="preserve">, G.F., 2008. Primitive Early Eocene bat from Wyoming and the evolution of flight and echolocation: Nature, v.451, p. 818-821. </w:t>
       </w:r>
     </w:p>
     <w:p>
@@ -1053,6 +1292,59 @@
           <w:szCs w:val="24"/>
         </w:rPr>
       </w:pPr>
+      <w:proofErr w:type="spellStart"/>
+      <w:r>
+        <w:rPr>
+          <w:rFonts w:ascii="Times New Roman" w:hAnsi="Times New Roman" w:cs="Times New Roman"/>
+          <w:sz w:val="24"/>
+          <w:szCs w:val="24"/>
+        </w:rPr>
+        <w:t>Teeling</w:t>
+      </w:r>
+      <w:proofErr w:type="spellEnd"/>
+      <w:r>
+        <w:rPr>
+          <w:rFonts w:ascii="Times New Roman" w:hAnsi="Times New Roman" w:cs="Times New Roman"/>
+          <w:sz w:val="24"/>
+          <w:szCs w:val="24"/>
+        </w:rPr>
+        <w:t>, E.C., Springer, M.S., Madsen, O., Bates, P., O’Brien, S.J., and Murphy, W.J., 2005. A Molecular Phylogeny for Bats Illuminates Biogeography and the Fossil Record: Science, v.307, p.580-583.</w:t>
+      </w:r>
+    </w:p>
+    <w:p>
+      <w:pPr>
+        <w:rPr>
+          <w:rFonts w:ascii="Times New Roman" w:hAnsi="Times New Roman" w:cs="Times New Roman"/>
+          <w:sz w:val="24"/>
+          <w:szCs w:val="24"/>
+        </w:rPr>
+      </w:pPr>
+      <w:proofErr w:type="spellStart"/>
+      <w:r>
+        <w:rPr>
+          <w:rFonts w:ascii="Times New Roman" w:hAnsi="Times New Roman" w:cs="Times New Roman"/>
+          <w:sz w:val="24"/>
+          <w:szCs w:val="24"/>
+        </w:rPr>
+        <w:t>Thewissen</w:t>
+      </w:r>
+      <w:proofErr w:type="spellEnd"/>
+      <w:r>
+        <w:rPr>
+          <w:rFonts w:ascii="Times New Roman" w:hAnsi="Times New Roman" w:cs="Times New Roman"/>
+          <w:sz w:val="24"/>
+          <w:szCs w:val="24"/>
+        </w:rPr>
+        <w:t>, J.G.M., and Babcock, S.K., 1992. The Origin of Flight in Bats. Bioscience</w:t>
+      </w:r>
+      <w:r>
+        <w:rPr>
+          <w:rFonts w:ascii="Times New Roman" w:hAnsi="Times New Roman" w:cs="Times New Roman"/>
+          <w:sz w:val="24"/>
+          <w:szCs w:val="24"/>
+        </w:rPr>
+        <w:t xml:space="preserve">, v.42, n.5, p. 340-345. </w:t>
+      </w:r>
     </w:p>
     <w:sectPr>
       <w:pgSz w:w="12240" w:h="15840"/>

</xml_diff>

<commit_message>
Grant Proposal is complete
</commit_message>
<xml_diff>
--- a/Grant Proposal.docx
+++ b/Grant Proposal.docx
@@ -63,7 +63,7 @@
           <w:sz w:val="24"/>
           <w:szCs w:val="24"/>
         </w:rPr>
-        <w:t xml:space="preserve"> (997</w:t>
+        <w:t xml:space="preserve"> (996</w:t>
       </w:r>
       <w:r>
         <w:rPr>
@@ -212,7 +212,23 @@
           <w:sz w:val="24"/>
           <w:szCs w:val="24"/>
         </w:rPr>
-        <w:t xml:space="preserve"> An important step in advancing the study of prehistoric life is increasing the reliability and precision with which scientists can locate fossils evidence; in the past, this process has been largely guesswork (</w:t>
+        <w:t xml:space="preserve"> An important step in advancing the study of prehistoric life is increasing the reliability and precision with whi</w:t>
+      </w:r>
+      <w:r>
+        <w:rPr>
+          <w:rFonts w:ascii="Times New Roman" w:hAnsi="Times New Roman" w:cs="Times New Roman"/>
+          <w:sz w:val="24"/>
+          <w:szCs w:val="24"/>
+        </w:rPr>
+        <w:t>ch scientists can locate fossil</w:t>
+      </w:r>
+      <w:r>
+        <w:rPr>
+          <w:rFonts w:ascii="Times New Roman" w:hAnsi="Times New Roman" w:cs="Times New Roman"/>
+          <w:sz w:val="24"/>
+          <w:szCs w:val="24"/>
+        </w:rPr>
+        <w:t xml:space="preserve"> evidence; in the past, this process has been largely guesswork (</w:t>
       </w:r>
       <w:proofErr w:type="spellStart"/>
       <w:r>
@@ -504,16 +520,7 @@
           <w:sz w:val="24"/>
           <w:szCs w:val="24"/>
         </w:rPr>
-        <w:t xml:space="preserve"> and Simmons 2005, Simmons et al. 2008). The first bats to appear as fossils already have the complex and derived traits associated with flight and, in many </w:t>
-      </w:r>
-      <w:r>
-        <w:rPr>
-          <w:rFonts w:ascii="Times New Roman" w:hAnsi="Times New Roman" w:cs="Times New Roman"/>
-          <w:sz w:val="24"/>
-          <w:szCs w:val="24"/>
-        </w:rPr>
-        <w:lastRenderedPageBreak/>
-        <w:t>cases, echolocation as well (</w:t>
+        <w:t xml:space="preserve"> and Simmons 2005, Simmons et al. 2008). The first bats to appear as fossils already have the complex and derived traits associated with flight and, in many cases, echolocation as well (</w:t>
       </w:r>
       <w:proofErr w:type="spellStart"/>
       <w:r>
@@ -721,23 +728,7 @@
           <w:sz w:val="24"/>
           <w:szCs w:val="24"/>
         </w:rPr>
-        <w:t xml:space="preserve"> Thus, even if actual bat fossils are not recovered due to preservational or sampling limitations, </w:t>
-      </w:r>
-      <w:r>
-        <w:rPr>
-          <w:rFonts w:ascii="Times New Roman" w:hAnsi="Times New Roman" w:cs="Times New Roman"/>
-          <w:sz w:val="24"/>
-          <w:szCs w:val="24"/>
-        </w:rPr>
-        <w:t xml:space="preserve">development of </w:t>
-      </w:r>
-      <w:r>
-        <w:rPr>
-          <w:rFonts w:ascii="Times New Roman" w:hAnsi="Times New Roman" w:cs="Times New Roman"/>
-          <w:sz w:val="24"/>
-          <w:szCs w:val="24"/>
-        </w:rPr>
-        <w:t xml:space="preserve">these techniques will still be valuable. </w:t>
+        <w:t xml:space="preserve"> Thus, even if actual bat fossils are not recovered due to preservational or sampling limitations, development of these techniques will still be valuable. </w:t>
       </w:r>
       <w:r>
         <w:rPr>
@@ -791,7 +782,7 @@
           <w:sz w:val="24"/>
           <w:szCs w:val="24"/>
         </w:rPr>
-        <w:t>(1924</w:t>
+        <w:t>(2153</w:t>
       </w:r>
       <w:r>
         <w:rPr>
@@ -1060,24 +1051,31 @@
           <w:sz w:val="24"/>
           <w:szCs w:val="24"/>
         </w:rPr>
-        <w:t xml:space="preserve"> in order to find where rocks of the </w:t>
-      </w:r>
-      <w:r>
-        <w:rPr>
-          <w:rFonts w:ascii="Times New Roman" w:hAnsi="Times New Roman" w:cs="Times New Roman"/>
-          <w:sz w:val="24"/>
-          <w:szCs w:val="24"/>
-        </w:rPr>
-        <w:lastRenderedPageBreak/>
-        <w:t>appropriate age and deposi</w:t>
-      </w:r>
-      <w:r>
-        <w:rPr>
-          <w:rFonts w:ascii="Times New Roman" w:hAnsi="Times New Roman" w:cs="Times New Roman"/>
-          <w:sz w:val="24"/>
-          <w:szCs w:val="24"/>
-        </w:rPr>
-        <w:t xml:space="preserve">tional environment are exposed. Because the ancestors of bats are hypothesized to have been arboreal insectivores and elementary gliders (Gunnel and Simmons 2005), I will look for deposits that contained forest habitat during the Late Cretaceous-Early Paleocene. Once sites have been identified that meet these criteria, </w:t>
+        <w:t xml:space="preserve"> in order to find where rocks of the appropriate age and deposi</w:t>
+      </w:r>
+      <w:r>
+        <w:rPr>
+          <w:rFonts w:ascii="Times New Roman" w:hAnsi="Times New Roman" w:cs="Times New Roman"/>
+          <w:sz w:val="24"/>
+          <w:szCs w:val="24"/>
+        </w:rPr>
+        <w:t>tional environment are exposed. Because the ancestors of bats are hypothesized to have been arboreal insectivores and elementary gliders (Gunnel and Simmons 2005), I will look for deposits that contained forest habitat during the Late Cretaceous-Early Paleocene.</w:t>
+      </w:r>
+      <w:r>
+        <w:rPr>
+          <w:rFonts w:ascii="Times New Roman" w:hAnsi="Times New Roman" w:cs="Times New Roman"/>
+          <w:sz w:val="24"/>
+          <w:szCs w:val="24"/>
+        </w:rPr>
+        <w:t xml:space="preserve"> An especially important criterion will be the presence of mammals and other fossils that are frequently found alongside existing bat deposits.</w:t>
+      </w:r>
+      <w:r>
+        <w:rPr>
+          <w:rFonts w:ascii="Times New Roman" w:hAnsi="Times New Roman" w:cs="Times New Roman"/>
+          <w:sz w:val="24"/>
+          <w:szCs w:val="24"/>
+        </w:rPr>
+        <w:t xml:space="preserve"> Once sites have been identified that meet these criteria, </w:t>
       </w:r>
       <w:r>
         <w:rPr>
@@ -1159,7 +1157,23 @@
           <w:sz w:val="24"/>
           <w:szCs w:val="24"/>
         </w:rPr>
-        <w:t xml:space="preserve"> 2007). The suitability surface can then be used to find locations</w:t>
+        <w:t xml:space="preserve"> 2007). The suitability surface can then be used to</w:t>
+      </w:r>
+      <w:r>
+        <w:rPr>
+          <w:rFonts w:ascii="Times New Roman" w:hAnsi="Times New Roman" w:cs="Times New Roman"/>
+          <w:sz w:val="24"/>
+          <w:szCs w:val="24"/>
+        </w:rPr>
+        <w:t xml:space="preserve"> rank potential sites by their likelihood of containing transitional fossils, and then to</w:t>
+      </w:r>
+      <w:r>
+        <w:rPr>
+          <w:rFonts w:ascii="Times New Roman" w:hAnsi="Times New Roman" w:cs="Times New Roman"/>
+          <w:sz w:val="24"/>
+          <w:szCs w:val="24"/>
+        </w:rPr>
+        <w:t xml:space="preserve"> find locations</w:t>
       </w:r>
       <w:r>
         <w:rPr>
@@ -1239,15 +1253,33 @@
           <w:sz w:val="24"/>
           <w:szCs w:val="24"/>
         </w:rPr>
-        <w:t>lyses and establish search images and prospect for fossils, if possible.</w:t>
-      </w:r>
-      <w:r>
-        <w:rPr>
-          <w:rFonts w:ascii="Times New Roman" w:hAnsi="Times New Roman" w:cs="Times New Roman"/>
-          <w:sz w:val="24"/>
-          <w:szCs w:val="24"/>
-        </w:rPr>
-        <w:t xml:space="preserve"> Special emphasis will be placed on deposits and geographic areas that have already produced fossil bats. </w:t>
+        <w:t>lyses,</w:t>
+      </w:r>
+      <w:r>
+        <w:rPr>
+          <w:rFonts w:ascii="Times New Roman" w:hAnsi="Times New Roman" w:cs="Times New Roman"/>
+          <w:sz w:val="24"/>
+          <w:szCs w:val="24"/>
+        </w:rPr>
+        <w:t xml:space="preserve"> establish search images and prospect for fossils, if possible.</w:t>
+      </w:r>
+      <w:r>
+        <w:rPr>
+          <w:rFonts w:ascii="Times New Roman" w:hAnsi="Times New Roman" w:cs="Times New Roman"/>
+          <w:sz w:val="24"/>
+          <w:szCs w:val="24"/>
+        </w:rPr>
+        <w:t xml:space="preserve"> Special emphasis will be placed on deposits and geographic areas th</w:t>
+      </w:r>
+      <w:bookmarkStart w:id="0" w:name="_GoBack"/>
+      <w:bookmarkEnd w:id="0"/>
+      <w:r>
+        <w:rPr>
+          <w:rFonts w:ascii="Times New Roman" w:hAnsi="Times New Roman" w:cs="Times New Roman"/>
+          <w:sz w:val="24"/>
+          <w:szCs w:val="24"/>
+        </w:rPr>
+        <w:t xml:space="preserve">at have already produced fossil bats. </w:t>
       </w:r>
       <w:r>
         <w:rPr>
@@ -1266,8 +1298,6 @@
           <w:szCs w:val="24"/>
         </w:rPr>
       </w:pPr>
-      <w:bookmarkStart w:id="0" w:name="_GoBack"/>
-      <w:bookmarkEnd w:id="0"/>
     </w:p>
     <w:p>
       <w:pPr>
@@ -1552,7 +1582,6 @@
           <w:sz w:val="24"/>
           <w:szCs w:val="24"/>
         </w:rPr>
-        <w:lastRenderedPageBreak/>
         <w:t xml:space="preserve">Hand, S.J., </w:t>
       </w:r>
       <w:proofErr w:type="spellStart"/>

</xml_diff>